<commit_message>
switching data acquisition challenge to challenge 8
</commit_message>
<xml_diff>
--- a/challenges/data_acquisition_challenge/data_acquisition_challenge.docx
+++ b/challenges/data_acquisition_challenge/data_acquisition_challenge.docx
@@ -14,6 +14,8 @@
         </w:rPr>
         <w:t>LEARNING OBJECTIVES</w:t>
       </w:r>
+      <w:bookmarkStart w:id="0" w:name="_GoBack"/>
+      <w:bookmarkEnd w:id="0"/>
     </w:p>
     <w:p>
       <w:pPr>
@@ -433,28 +435,22 @@
         <w:t>Be careful not to exceed 20psi OR to create a vacuum in the manifold as you will damage the sensor!</w:t>
       </w:r>
       <w:r>
+        <w:t xml:space="preserve"> Begin with the system depressurized. Record the sensor output </w:t>
+      </w:r>
+      <w:r>
+        <w:t xml:space="preserve">with the DAQ device </w:t>
+      </w:r>
+      <w:r>
+        <w:t>as the pressure is increased gradually to ~10psi.</w:t>
+      </w:r>
+      <w:r>
         <w:t xml:space="preserve"> </w:t>
       </w:r>
       <w:r>
-        <w:t xml:space="preserve">Begin with the system depressurized. Record the sensor output </w:t>
-      </w:r>
-      <w:r>
-        <w:t xml:space="preserve">with the DAQ device </w:t>
-      </w:r>
-      <w:r>
-        <w:t>as the pressure is increased gradually to ~10psi.</w:t>
-      </w:r>
-      <w:r>
         <w:t xml:space="preserve"> </w:t>
       </w:r>
-      <w:r>
-        <w:t xml:space="preserve"> </w:t>
-      </w:r>
-    </w:p>
-    <w:p>
-      <w:bookmarkStart w:id="0" w:name="_GoBack"/>
-      <w:bookmarkEnd w:id="0"/>
-    </w:p>
+    </w:p>
+    <w:p/>
     <w:p>
       <w:pPr>
         <w:rPr>
@@ -708,7 +704,7 @@
       <w:t xml:space="preserve">Challenge </w:t>
     </w:r>
     <w:r>
-      <w:t>9</w:t>
+      <w:t>8</w:t>
     </w:r>
     <w:r>
       <w:t xml:space="preserve"> – Introduction to Data Acquisition</w:t>
@@ -1749,6 +1745,21 @@
 </file>
 
 <file path=customXml/item1.xml><?xml version="1.0" encoding="utf-8"?>
+<?mso-contentType ?>
+<FormTemplates xmlns="http://schemas.microsoft.com/sharepoint/v3/contenttype/forms">
+  <Display>DocumentLibraryForm</Display>
+  <Edit>DocumentLibraryForm</Edit>
+  <New>DocumentLibraryForm</New>
+</FormTemplates>
+</file>
+
+<file path=customXml/item2.xml><?xml version="1.0" encoding="utf-8"?>
+<p:properties xmlns:p="http://schemas.microsoft.com/office/2006/metadata/properties" xmlns:xsi="http://www.w3.org/2001/XMLSchema-instance" xmlns:pc="http://schemas.microsoft.com/office/infopath/2007/PartnerControls">
+  <documentManagement/>
+</p:properties>
+</file>
+
+<file path=customXml/item3.xml><?xml version="1.0" encoding="utf-8"?>
 <ct:contentTypeSchema xmlns:ct="http://schemas.microsoft.com/office/2006/metadata/contentType" xmlns:ma="http://schemas.microsoft.com/office/2006/metadata/properties/metaAttributes" ct:_="" ma:_="" ma:contentTypeName="Document" ma:contentTypeID="0x0101002950C178BAEFDE4EBF4BCA13945EF3F2" ma:contentTypeVersion="10" ma:contentTypeDescription="Create a new document." ma:contentTypeScope="" ma:versionID="36a093b4b470378e5ca4eb1b021a73de">
   <xsd:schema xmlns:xsd="http://www.w3.org/2001/XMLSchema" xmlns:xs="http://www.w3.org/2001/XMLSchema" xmlns:p="http://schemas.microsoft.com/office/2006/metadata/properties" xmlns:ns2="fb41178e-6c7a-4d3a-b514-1dd3bc275ba0" targetNamespace="http://schemas.microsoft.com/office/2006/metadata/properties" ma:root="true" ma:fieldsID="2da9ca20113c39a29fd807288175afe6" ns2:_="">
     <xsd:import namespace="fb41178e-6c7a-4d3a-b514-1dd3bc275ba0"/>
@@ -1932,22 +1943,24 @@
 </ct:contentTypeSchema>
 </file>
 
-<file path=customXml/item2.xml><?xml version="1.0" encoding="utf-8"?>
-<p:properties xmlns:p="http://schemas.microsoft.com/office/2006/metadata/properties" xmlns:xsi="http://www.w3.org/2001/XMLSchema-instance" xmlns:pc="http://schemas.microsoft.com/office/infopath/2007/PartnerControls">
-  <documentManagement/>
-</p:properties>
+<file path=customXml/itemProps1.xml><?xml version="1.0" encoding="utf-8"?>
+<ds:datastoreItem xmlns:ds="http://schemas.openxmlformats.org/officeDocument/2006/customXml" ds:itemID="{64A934B7-7E93-4EA9-9A96-22564044B154}">
+  <ds:schemaRefs>
+    <ds:schemaRef ds:uri="http://schemas.microsoft.com/sharepoint/v3/contenttype/forms"/>
+  </ds:schemaRefs>
+</ds:datastoreItem>
 </file>
 
-<file path=customXml/item3.xml><?xml version="1.0" encoding="utf-8"?>
-<?mso-contentType ?>
-<FormTemplates xmlns="http://schemas.microsoft.com/sharepoint/v3/contenttype/forms">
-  <Display>DocumentLibraryForm</Display>
-  <Edit>DocumentLibraryForm</Edit>
-  <New>DocumentLibraryForm</New>
-</FormTemplates>
+<file path=customXml/itemProps2.xml><?xml version="1.0" encoding="utf-8"?>
+<ds:datastoreItem xmlns:ds="http://schemas.openxmlformats.org/officeDocument/2006/customXml" ds:itemID="{B60F3CC8-8458-4F7C-A44A-B3E644CD403B}">
+  <ds:schemaRefs>
+    <ds:schemaRef ds:uri="http://schemas.microsoft.com/office/2006/metadata/properties"/>
+    <ds:schemaRef ds:uri="http://schemas.microsoft.com/office/infopath/2007/PartnerControls"/>
+  </ds:schemaRefs>
+</ds:datastoreItem>
 </file>
 
-<file path=customXml/itemProps1.xml><?xml version="1.0" encoding="utf-8"?>
+<file path=customXml/itemProps3.xml><?xml version="1.0" encoding="utf-8"?>
 <ds:datastoreItem xmlns:ds="http://schemas.openxmlformats.org/officeDocument/2006/customXml" ds:itemID="{CC33ECEA-0A02-46F8-A8C2-32DC3D4C72BA}">
   <ds:schemaRefs>
     <ds:schemaRef ds:uri="http://schemas.microsoft.com/office/2006/metadata/contentType"/>
@@ -1963,21 +1976,4 @@
     <ds:schemaRef ds:uri="http://schemas.microsoft.com/internal/obd"/>
   </ds:schemaRefs>
 </ds:datastoreItem>
-</file>
-
-<file path=customXml/itemProps2.xml><?xml version="1.0" encoding="utf-8"?>
-<ds:datastoreItem xmlns:ds="http://schemas.openxmlformats.org/officeDocument/2006/customXml" ds:itemID="{B60F3CC8-8458-4F7C-A44A-B3E644CD403B}">
-  <ds:schemaRefs>
-    <ds:schemaRef ds:uri="http://schemas.microsoft.com/office/2006/metadata/properties"/>
-    <ds:schemaRef ds:uri="http://schemas.microsoft.com/office/infopath/2007/PartnerControls"/>
-  </ds:schemaRefs>
-</ds:datastoreItem>
-</file>
-
-<file path=customXml/itemProps3.xml><?xml version="1.0" encoding="utf-8"?>
-<ds:datastoreItem xmlns:ds="http://schemas.openxmlformats.org/officeDocument/2006/customXml" ds:itemID="{64A934B7-7E93-4EA9-9A96-22564044B154}">
-  <ds:schemaRefs>
-    <ds:schemaRef ds:uri="http://schemas.microsoft.com/sharepoint/v3/contenttype/forms"/>
-  </ds:schemaRefs>
-</ds:datastoreItem>
 </file>
</xml_diff>